<commit_message>
New files created; others updated
</commit_message>
<xml_diff>
--- a/Bonus and Statistics.docx
+++ b/Bonus and Statistics.docx
@@ -10,6 +10,2101 @@
         <w:t>More Information about Users</w:t>
       </w:r>
     </w:p>
+    <w:tbl>
+      <w:tblPr>
+        <w:tblStyle w:val="TableGrid"/>
+        <w:tblW w:w="0" w:type="auto"/>
+        <w:tblLook w:val="04A0" w:firstRow="1" w:lastRow="0" w:firstColumn="1" w:lastColumn="0" w:noHBand="0" w:noVBand="1"/>
+      </w:tblPr>
+      <w:tblGrid>
+        <w:gridCol w:w="861"/>
+        <w:gridCol w:w="1581"/>
+        <w:gridCol w:w="711"/>
+        <w:gridCol w:w="906"/>
+        <w:gridCol w:w="2089"/>
+        <w:gridCol w:w="1052"/>
+        <w:gridCol w:w="1241"/>
+        <w:gridCol w:w="909"/>
+      </w:tblGrid>
+      <w:tr>
+        <w:tc>
+          <w:tcPr>
+            <w:tcW w:w="0" w:type="auto"/>
+          </w:tcPr>
+          <w:p>
+            <w:pPr>
+              <w:rPr>
+                <w:rFonts w:ascii="Garamond" w:hAnsi="Garamond"/>
+                <w:b/>
+                <w:bCs/>
+                <w:sz w:val="24"/>
+                <w:szCs w:val="24"/>
+              </w:rPr>
+            </w:pPr>
+          </w:p>
+        </w:tc>
+        <w:tc>
+          <w:tcPr>
+            <w:tcW w:w="0" w:type="auto"/>
+          </w:tcPr>
+          <w:p>
+            <w:pPr>
+              <w:rPr>
+                <w:rFonts w:ascii="Garamond" w:hAnsi="Garamond"/>
+                <w:b/>
+                <w:bCs/>
+                <w:sz w:val="24"/>
+                <w:szCs w:val="24"/>
+              </w:rPr>
+            </w:pPr>
+          </w:p>
+        </w:tc>
+        <w:tc>
+          <w:tcPr>
+            <w:tcW w:w="0" w:type="auto"/>
+          </w:tcPr>
+          <w:p>
+            <w:pPr>
+              <w:rPr>
+                <w:rFonts w:ascii="Garamond" w:hAnsi="Garamond"/>
+                <w:b/>
+                <w:bCs/>
+                <w:sz w:val="24"/>
+                <w:szCs w:val="24"/>
+              </w:rPr>
+            </w:pPr>
+          </w:p>
+        </w:tc>
+        <w:tc>
+          <w:tcPr>
+            <w:tcW w:w="0" w:type="auto"/>
+          </w:tcPr>
+          <w:p>
+            <w:pPr>
+              <w:rPr>
+                <w:rFonts w:ascii="Garamond" w:hAnsi="Garamond"/>
+                <w:b/>
+                <w:bCs/>
+                <w:sz w:val="24"/>
+                <w:szCs w:val="24"/>
+              </w:rPr>
+            </w:pPr>
+          </w:p>
+        </w:tc>
+        <w:tc>
+          <w:tcPr>
+            <w:tcW w:w="0" w:type="auto"/>
+          </w:tcPr>
+          <w:p>
+            <w:pPr>
+              <w:rPr>
+                <w:rFonts w:ascii="Garamond" w:hAnsi="Garamond"/>
+                <w:b/>
+                <w:bCs/>
+                <w:sz w:val="24"/>
+                <w:szCs w:val="24"/>
+              </w:rPr>
+            </w:pPr>
+          </w:p>
+        </w:tc>
+        <w:tc>
+          <w:tcPr>
+            <w:tcW w:w="0" w:type="auto"/>
+          </w:tcPr>
+          <w:p>
+            <w:pPr>
+              <w:rPr>
+                <w:rFonts w:ascii="Garamond" w:hAnsi="Garamond"/>
+                <w:b/>
+                <w:bCs/>
+                <w:sz w:val="24"/>
+                <w:szCs w:val="24"/>
+              </w:rPr>
+            </w:pPr>
+          </w:p>
+        </w:tc>
+        <w:tc>
+          <w:tcPr>
+            <w:tcW w:w="0" w:type="auto"/>
+          </w:tcPr>
+          <w:p>
+            <w:pPr>
+              <w:rPr>
+                <w:rFonts w:ascii="Garamond" w:hAnsi="Garamond"/>
+                <w:b/>
+                <w:bCs/>
+                <w:sz w:val="24"/>
+                <w:szCs w:val="24"/>
+              </w:rPr>
+            </w:pPr>
+          </w:p>
+        </w:tc>
+        <w:tc>
+          <w:tcPr>
+            <w:tcW w:w="0" w:type="auto"/>
+          </w:tcPr>
+          <w:p>
+            <w:pPr>
+              <w:rPr>
+                <w:rFonts w:ascii="Garamond" w:hAnsi="Garamond"/>
+                <w:b/>
+                <w:bCs/>
+                <w:sz w:val="24"/>
+                <w:szCs w:val="24"/>
+              </w:rPr>
+            </w:pPr>
+          </w:p>
+        </w:tc>
+      </w:tr>
+      <w:tr>
+        <w:tc>
+          <w:tcPr>
+            <w:tcW w:w="0" w:type="auto"/>
+          </w:tcPr>
+          <w:p>
+            <w:pPr>
+              <w:rPr>
+                <w:rFonts w:ascii="Garamond" w:hAnsi="Garamond"/>
+                <w:b/>
+                <w:bCs/>
+                <w:sz w:val="24"/>
+                <w:szCs w:val="24"/>
+              </w:rPr>
+            </w:pPr>
+            <w:r>
+              <w:rPr>
+                <w:rFonts w:ascii="Garamond" w:hAnsi="Garamond"/>
+                <w:b/>
+                <w:bCs/>
+                <w:sz w:val="24"/>
+                <w:szCs w:val="24"/>
+              </w:rPr>
+              <w:t>S/No.</w:t>
+            </w:r>
+          </w:p>
+        </w:tc>
+        <w:tc>
+          <w:tcPr>
+            <w:tcW w:w="0" w:type="auto"/>
+          </w:tcPr>
+          <w:p>
+            <w:pPr>
+              <w:rPr>
+                <w:rFonts w:ascii="Garamond" w:hAnsi="Garamond"/>
+                <w:b/>
+                <w:bCs/>
+                <w:sz w:val="24"/>
+                <w:szCs w:val="24"/>
+              </w:rPr>
+            </w:pPr>
+            <w:r>
+              <w:rPr>
+                <w:rFonts w:ascii="Garamond" w:hAnsi="Garamond"/>
+                <w:b/>
+                <w:bCs/>
+                <w:sz w:val="24"/>
+                <w:szCs w:val="24"/>
+              </w:rPr>
+              <w:t>User ID</w:t>
+            </w:r>
+          </w:p>
+        </w:tc>
+        <w:tc>
+          <w:tcPr>
+            <w:tcW w:w="0" w:type="auto"/>
+          </w:tcPr>
+          <w:p>
+            <w:pPr>
+              <w:rPr>
+                <w:rFonts w:ascii="Garamond" w:hAnsi="Garamond"/>
+                <w:b/>
+                <w:bCs/>
+                <w:sz w:val="24"/>
+                <w:szCs w:val="24"/>
+              </w:rPr>
+            </w:pPr>
+            <w:r>
+              <w:rPr>
+                <w:rFonts w:ascii="Garamond" w:hAnsi="Garamond"/>
+                <w:b/>
+                <w:bCs/>
+                <w:sz w:val="24"/>
+                <w:szCs w:val="24"/>
+              </w:rPr>
+              <w:t>Stars</w:t>
+            </w:r>
+          </w:p>
+        </w:tc>
+        <w:tc>
+          <w:tcPr>
+            <w:tcW w:w="0" w:type="auto"/>
+          </w:tcPr>
+          <w:p>
+            <w:pPr>
+              <w:rPr>
+                <w:rFonts w:ascii="Garamond" w:hAnsi="Garamond"/>
+                <w:b/>
+                <w:bCs/>
+                <w:sz w:val="24"/>
+                <w:szCs w:val="24"/>
+              </w:rPr>
+            </w:pPr>
+            <w:r>
+              <w:rPr>
+                <w:rFonts w:ascii="Garamond" w:hAnsi="Garamond"/>
+                <w:b/>
+                <w:bCs/>
+                <w:sz w:val="24"/>
+                <w:szCs w:val="24"/>
+              </w:rPr>
+              <w:t>YOLO</w:t>
+            </w:r>
+          </w:p>
+        </w:tc>
+        <w:tc>
+          <w:tcPr>
+            <w:tcW w:w="0" w:type="auto"/>
+          </w:tcPr>
+          <w:p>
+            <w:pPr>
+              <w:rPr>
+                <w:rFonts w:ascii="Garamond" w:hAnsi="Garamond"/>
+                <w:b/>
+                <w:bCs/>
+                <w:sz w:val="24"/>
+                <w:szCs w:val="24"/>
+              </w:rPr>
+            </w:pPr>
+            <w:r>
+              <w:rPr>
+                <w:rFonts w:ascii="Garamond" w:hAnsi="Garamond"/>
+                <w:b/>
+                <w:bCs/>
+                <w:sz w:val="24"/>
+                <w:szCs w:val="24"/>
+              </w:rPr>
+              <w:t>Artic Code Vault Contributor</w:t>
+            </w:r>
+          </w:p>
+        </w:tc>
+        <w:tc>
+          <w:tcPr>
+            <w:tcW w:w="0" w:type="auto"/>
+          </w:tcPr>
+          <w:p>
+            <w:pPr>
+              <w:rPr>
+                <w:rFonts w:ascii="Garamond" w:hAnsi="Garamond"/>
+                <w:b/>
+                <w:bCs/>
+                <w:sz w:val="24"/>
+                <w:szCs w:val="24"/>
+              </w:rPr>
+            </w:pPr>
+            <w:r>
+              <w:rPr>
+                <w:rFonts w:ascii="Garamond" w:hAnsi="Garamond"/>
+                <w:b/>
+                <w:bCs/>
+                <w:sz w:val="24"/>
+                <w:szCs w:val="24"/>
+              </w:rPr>
+              <w:t>Pull Shartk</w:t>
+            </w:r>
+          </w:p>
+        </w:tc>
+        <w:tc>
+          <w:tcPr>
+            <w:tcW w:w="0" w:type="auto"/>
+          </w:tcPr>
+          <w:p>
+            <w:pPr>
+              <w:rPr>
+                <w:rFonts w:ascii="Garamond" w:hAnsi="Garamond"/>
+                <w:b/>
+                <w:bCs/>
+                <w:sz w:val="24"/>
+                <w:szCs w:val="24"/>
+              </w:rPr>
+            </w:pPr>
+            <w:r>
+              <w:rPr>
+                <w:rFonts w:ascii="Garamond" w:hAnsi="Garamond"/>
+                <w:b/>
+                <w:bCs/>
+                <w:sz w:val="24"/>
+                <w:szCs w:val="24"/>
+              </w:rPr>
+              <w:t>Starstruck</w:t>
+            </w:r>
+          </w:p>
+        </w:tc>
+        <w:tc>
+          <w:tcPr>
+            <w:tcW w:w="0" w:type="auto"/>
+          </w:tcPr>
+          <w:p>
+            <w:pPr>
+              <w:rPr>
+                <w:rFonts w:ascii="Garamond" w:hAnsi="Garamond"/>
+                <w:b/>
+                <w:bCs/>
+                <w:sz w:val="24"/>
+                <w:szCs w:val="24"/>
+              </w:rPr>
+            </w:pPr>
+            <w:r>
+              <w:rPr>
+                <w:rFonts w:ascii="Garamond" w:hAnsi="Garamond"/>
+                <w:b/>
+                <w:bCs/>
+                <w:sz w:val="24"/>
+                <w:szCs w:val="24"/>
+              </w:rPr>
+              <w:t>Others</w:t>
+            </w:r>
+          </w:p>
+        </w:tc>
+      </w:tr>
+      <w:tr>
+        <w:tc>
+          <w:tcPr>
+            <w:tcW w:w="0" w:type="auto"/>
+          </w:tcPr>
+          <w:p>
+            <w:pPr>
+              <w:jc w:val="center"/>
+              <w:rPr>
+                <w:rFonts w:ascii="Garamond" w:hAnsi="Garamond"/>
+                <w:sz w:val="24"/>
+                <w:szCs w:val="24"/>
+              </w:rPr>
+            </w:pPr>
+            <w:r>
+              <w:rPr>
+                <w:rFonts w:ascii="Garamond" w:hAnsi="Garamond"/>
+                <w:sz w:val="24"/>
+                <w:szCs w:val="24"/>
+              </w:rPr>
+              <w:t>1.</w:t>
+            </w:r>
+          </w:p>
+        </w:tc>
+        <w:tc>
+          <w:tcPr>
+            <w:tcW w:w="0" w:type="auto"/>
+          </w:tcPr>
+          <w:p>
+            <w:pPr>
+              <w:rPr>
+                <w:rFonts w:ascii="Garamond" w:hAnsi="Garamond"/>
+                <w:sz w:val="24"/>
+                <w:szCs w:val="24"/>
+              </w:rPr>
+            </w:pPr>
+            <w:r>
+              <w:rPr>
+                <w:rFonts w:ascii="Garamond" w:hAnsi="Garamond"/>
+                <w:sz w:val="24"/>
+                <w:szCs w:val="24"/>
+              </w:rPr>
+              <w:t xml:space="preserve">erinata </w:t>
+            </w:r>
+          </w:p>
+        </w:tc>
+        <w:tc>
+          <w:tcPr>
+            <w:tcW w:w="0" w:type="auto"/>
+          </w:tcPr>
+          <w:p>
+            <w:pPr>
+              <w:jc w:val="center"/>
+              <w:rPr>
+                <w:rFonts w:ascii="Garamond" w:hAnsi="Garamond"/>
+                <w:sz w:val="24"/>
+                <w:szCs w:val="24"/>
+              </w:rPr>
+            </w:pPr>
+            <w:r>
+              <w:rPr>
+                <w:rFonts w:ascii="Garamond" w:hAnsi="Garamond"/>
+                <w:sz w:val="24"/>
+                <w:szCs w:val="24"/>
+              </w:rPr>
+              <w:t>18</w:t>
+            </w:r>
+          </w:p>
+        </w:tc>
+        <w:tc>
+          <w:tcPr>
+            <w:tcW w:w="0" w:type="auto"/>
+          </w:tcPr>
+          <w:p>
+            <w:pPr>
+              <w:jc w:val="center"/>
+              <w:rPr>
+                <w:rFonts w:ascii="Garamond" w:hAnsi="Garamond"/>
+                <w:sz w:val="24"/>
+                <w:szCs w:val="24"/>
+              </w:rPr>
+            </w:pPr>
+            <w:r>
+              <w:rPr>
+                <w:rFonts w:ascii="Garamond" w:hAnsi="Garamond"/>
+                <w:sz w:val="24"/>
+                <w:szCs w:val="24"/>
+              </w:rPr>
+              <w:t>0</w:t>
+            </w:r>
+          </w:p>
+        </w:tc>
+        <w:tc>
+          <w:tcPr>
+            <w:tcW w:w="0" w:type="auto"/>
+          </w:tcPr>
+          <w:p>
+            <w:pPr>
+              <w:jc w:val="center"/>
+              <w:rPr>
+                <w:rFonts w:ascii="Garamond" w:hAnsi="Garamond"/>
+                <w:sz w:val="24"/>
+                <w:szCs w:val="24"/>
+              </w:rPr>
+            </w:pPr>
+            <w:r>
+              <w:rPr>
+                <w:rFonts w:ascii="Garamond" w:hAnsi="Garamond"/>
+                <w:sz w:val="24"/>
+                <w:szCs w:val="24"/>
+              </w:rPr>
+              <w:t>1</w:t>
+            </w:r>
+          </w:p>
+        </w:tc>
+        <w:tc>
+          <w:tcPr>
+            <w:tcW w:w="0" w:type="auto"/>
+          </w:tcPr>
+          <w:p>
+            <w:pPr>
+              <w:jc w:val="center"/>
+              <w:rPr>
+                <w:rFonts w:ascii="Garamond" w:hAnsi="Garamond"/>
+                <w:sz w:val="24"/>
+                <w:szCs w:val="24"/>
+              </w:rPr>
+            </w:pPr>
+            <w:r>
+              <w:rPr>
+                <w:rFonts w:ascii="Garamond" w:hAnsi="Garamond"/>
+                <w:sz w:val="24"/>
+                <w:szCs w:val="24"/>
+              </w:rPr>
+              <w:t>1</w:t>
+            </w:r>
+          </w:p>
+        </w:tc>
+        <w:tc>
+          <w:tcPr>
+            <w:tcW w:w="0" w:type="auto"/>
+          </w:tcPr>
+          <w:p>
+            <w:pPr>
+              <w:jc w:val="center"/>
+              <w:rPr>
+                <w:rFonts w:ascii="Garamond" w:hAnsi="Garamond"/>
+                <w:sz w:val="24"/>
+                <w:szCs w:val="24"/>
+              </w:rPr>
+            </w:pPr>
+            <w:r>
+              <w:rPr>
+                <w:rFonts w:ascii="Garamond" w:hAnsi="Garamond"/>
+                <w:sz w:val="24"/>
+                <w:szCs w:val="24"/>
+              </w:rPr>
+              <w:t>2</w:t>
+            </w:r>
+          </w:p>
+        </w:tc>
+        <w:tc>
+          <w:tcPr>
+            <w:tcW w:w="0" w:type="auto"/>
+          </w:tcPr>
+          <w:p>
+            <w:pPr>
+              <w:jc w:val="center"/>
+              <w:rPr>
+                <w:rFonts w:ascii="Garamond" w:hAnsi="Garamond"/>
+                <w:sz w:val="24"/>
+                <w:szCs w:val="24"/>
+              </w:rPr>
+            </w:pPr>
+            <w:r>
+              <w:rPr>
+                <w:rFonts w:ascii="Garamond" w:hAnsi="Garamond"/>
+                <w:sz w:val="24"/>
+                <w:szCs w:val="24"/>
+              </w:rPr>
+              <w:t>0</w:t>
+            </w:r>
+          </w:p>
+        </w:tc>
+      </w:tr>
+      <w:tr>
+        <w:tc>
+          <w:tcPr>
+            <w:tcW w:w="0" w:type="auto"/>
+          </w:tcPr>
+          <w:p>
+            <w:pPr>
+              <w:jc w:val="center"/>
+              <w:rPr>
+                <w:rFonts w:ascii="Garamond" w:hAnsi="Garamond"/>
+                <w:sz w:val="24"/>
+                <w:szCs w:val="24"/>
+              </w:rPr>
+            </w:pPr>
+            <w:r>
+              <w:rPr>
+                <w:rFonts w:ascii="Garamond" w:hAnsi="Garamond"/>
+                <w:sz w:val="24"/>
+                <w:szCs w:val="24"/>
+              </w:rPr>
+              <w:t>2.</w:t>
+            </w:r>
+          </w:p>
+        </w:tc>
+        <w:tc>
+          <w:tcPr>
+            <w:tcW w:w="0" w:type="auto"/>
+          </w:tcPr>
+          <w:p>
+            <w:pPr>
+              <w:rPr>
+                <w:rFonts w:ascii="Garamond" w:hAnsi="Garamond"/>
+                <w:sz w:val="24"/>
+                <w:szCs w:val="24"/>
+              </w:rPr>
+            </w:pPr>
+            <w:r>
+              <w:rPr>
+                <w:rFonts w:ascii="Garamond" w:hAnsi="Garamond"/>
+                <w:sz w:val="24"/>
+                <w:szCs w:val="24"/>
+              </w:rPr>
+              <w:t>voodootikigod</w:t>
+            </w:r>
+          </w:p>
+        </w:tc>
+        <w:tc>
+          <w:tcPr>
+            <w:tcW w:w="0" w:type="auto"/>
+          </w:tcPr>
+          <w:p>
+            <w:pPr>
+              <w:jc w:val="center"/>
+              <w:rPr>
+                <w:rFonts w:ascii="Garamond" w:hAnsi="Garamond"/>
+                <w:sz w:val="24"/>
+                <w:szCs w:val="24"/>
+              </w:rPr>
+            </w:pPr>
+            <w:r>
+              <w:rPr>
+                <w:rFonts w:ascii="Garamond" w:hAnsi="Garamond"/>
+                <w:sz w:val="24"/>
+                <w:szCs w:val="24"/>
+              </w:rPr>
+              <w:t>125</w:t>
+            </w:r>
+          </w:p>
+        </w:tc>
+        <w:tc>
+          <w:tcPr>
+            <w:tcW w:w="0" w:type="auto"/>
+          </w:tcPr>
+          <w:p>
+            <w:pPr>
+              <w:jc w:val="center"/>
+              <w:rPr>
+                <w:rFonts w:ascii="Garamond" w:hAnsi="Garamond"/>
+                <w:sz w:val="24"/>
+                <w:szCs w:val="24"/>
+              </w:rPr>
+            </w:pPr>
+            <w:r>
+              <w:rPr>
+                <w:rFonts w:ascii="Garamond" w:hAnsi="Garamond"/>
+                <w:sz w:val="24"/>
+                <w:szCs w:val="24"/>
+              </w:rPr>
+              <w:t>1</w:t>
+            </w:r>
+          </w:p>
+        </w:tc>
+        <w:tc>
+          <w:tcPr>
+            <w:tcW w:w="0" w:type="auto"/>
+          </w:tcPr>
+          <w:p>
+            <w:pPr>
+              <w:jc w:val="center"/>
+              <w:rPr>
+                <w:rFonts w:ascii="Garamond" w:hAnsi="Garamond"/>
+                <w:sz w:val="24"/>
+                <w:szCs w:val="24"/>
+              </w:rPr>
+            </w:pPr>
+            <w:r>
+              <w:rPr>
+                <w:rFonts w:ascii="Garamond" w:hAnsi="Garamond"/>
+                <w:sz w:val="24"/>
+                <w:szCs w:val="24"/>
+              </w:rPr>
+              <w:t>1</w:t>
+            </w:r>
+          </w:p>
+        </w:tc>
+        <w:tc>
+          <w:tcPr>
+            <w:tcW w:w="0" w:type="auto"/>
+          </w:tcPr>
+          <w:p>
+            <w:pPr>
+              <w:jc w:val="center"/>
+              <w:rPr>
+                <w:rFonts w:ascii="Garamond" w:hAnsi="Garamond"/>
+                <w:sz w:val="24"/>
+                <w:szCs w:val="24"/>
+              </w:rPr>
+            </w:pPr>
+            <w:r>
+              <w:rPr>
+                <w:rFonts w:ascii="Garamond" w:hAnsi="Garamond"/>
+                <w:sz w:val="24"/>
+                <w:szCs w:val="24"/>
+              </w:rPr>
+              <w:t>3</w:t>
+            </w:r>
+          </w:p>
+        </w:tc>
+        <w:tc>
+          <w:tcPr>
+            <w:tcW w:w="0" w:type="auto"/>
+          </w:tcPr>
+          <w:p>
+            <w:pPr>
+              <w:jc w:val="center"/>
+              <w:rPr>
+                <w:rFonts w:ascii="Garamond" w:hAnsi="Garamond"/>
+                <w:sz w:val="24"/>
+                <w:szCs w:val="24"/>
+              </w:rPr>
+            </w:pPr>
+            <w:r>
+              <w:rPr>
+                <w:rFonts w:ascii="Garamond" w:hAnsi="Garamond"/>
+                <w:sz w:val="24"/>
+                <w:szCs w:val="24"/>
+              </w:rPr>
+              <w:t>3</w:t>
+            </w:r>
+          </w:p>
+        </w:tc>
+        <w:tc>
+          <w:tcPr>
+            <w:tcW w:w="0" w:type="auto"/>
+          </w:tcPr>
+          <w:p>
+            <w:pPr>
+              <w:jc w:val="center"/>
+              <w:rPr>
+                <w:rFonts w:ascii="Garamond" w:hAnsi="Garamond"/>
+                <w:sz w:val="24"/>
+                <w:szCs w:val="24"/>
+              </w:rPr>
+            </w:pPr>
+            <w:r>
+              <w:rPr>
+                <w:rFonts w:ascii="Garamond" w:hAnsi="Garamond"/>
+                <w:sz w:val="24"/>
+                <w:szCs w:val="24"/>
+              </w:rPr>
+              <w:t>0</w:t>
+            </w:r>
+          </w:p>
+        </w:tc>
+      </w:tr>
+      <w:tr>
+        <w:tc>
+          <w:tcPr>
+            <w:tcW w:w="0" w:type="auto"/>
+          </w:tcPr>
+          <w:p>
+            <w:pPr>
+              <w:jc w:val="center"/>
+              <w:rPr>
+                <w:rFonts w:ascii="Garamond" w:hAnsi="Garamond"/>
+                <w:sz w:val="24"/>
+                <w:szCs w:val="24"/>
+              </w:rPr>
+            </w:pPr>
+            <w:r>
+              <w:rPr>
+                <w:rFonts w:ascii="Garamond" w:hAnsi="Garamond"/>
+                <w:sz w:val="24"/>
+                <w:szCs w:val="24"/>
+              </w:rPr>
+              <w:t>3.</w:t>
+            </w:r>
+          </w:p>
+        </w:tc>
+        <w:tc>
+          <w:tcPr>
+            <w:tcW w:w="0" w:type="auto"/>
+          </w:tcPr>
+          <w:p>
+            <w:pPr>
+              <w:rPr>
+                <w:rFonts w:ascii="Garamond" w:hAnsi="Garamond"/>
+                <w:sz w:val="24"/>
+                <w:szCs w:val="24"/>
+              </w:rPr>
+            </w:pPr>
+            <w:r>
+              <w:rPr>
+                <w:rFonts w:ascii="Garamond" w:hAnsi="Garamond"/>
+                <w:sz w:val="24"/>
+                <w:szCs w:val="24"/>
+              </w:rPr>
+              <w:t>piclez</w:t>
+            </w:r>
+          </w:p>
+        </w:tc>
+        <w:tc>
+          <w:tcPr>
+            <w:tcW w:w="0" w:type="auto"/>
+          </w:tcPr>
+          <w:p>
+            <w:pPr>
+              <w:jc w:val="center"/>
+              <w:rPr>
+                <w:rFonts w:ascii="Garamond" w:hAnsi="Garamond"/>
+                <w:sz w:val="24"/>
+                <w:szCs w:val="24"/>
+              </w:rPr>
+            </w:pPr>
+            <w:r>
+              <w:rPr>
+                <w:rFonts w:ascii="Garamond" w:hAnsi="Garamond"/>
+                <w:sz w:val="24"/>
+                <w:szCs w:val="24"/>
+              </w:rPr>
+              <w:t>981</w:t>
+            </w:r>
+          </w:p>
+        </w:tc>
+        <w:tc>
+          <w:tcPr>
+            <w:tcW w:w="0" w:type="auto"/>
+          </w:tcPr>
+          <w:p>
+            <w:pPr>
+              <w:jc w:val="center"/>
+              <w:rPr>
+                <w:rFonts w:ascii="Garamond" w:hAnsi="Garamond"/>
+                <w:sz w:val="24"/>
+                <w:szCs w:val="24"/>
+              </w:rPr>
+            </w:pPr>
+            <w:r>
+              <w:rPr>
+                <w:rFonts w:ascii="Garamond" w:hAnsi="Garamond"/>
+                <w:sz w:val="24"/>
+                <w:szCs w:val="24"/>
+              </w:rPr>
+              <w:t>1</w:t>
+            </w:r>
+          </w:p>
+        </w:tc>
+        <w:tc>
+          <w:tcPr>
+            <w:tcW w:w="0" w:type="auto"/>
+          </w:tcPr>
+          <w:p>
+            <w:pPr>
+              <w:jc w:val="center"/>
+              <w:rPr>
+                <w:rFonts w:ascii="Garamond" w:hAnsi="Garamond"/>
+                <w:sz w:val="24"/>
+                <w:szCs w:val="24"/>
+              </w:rPr>
+            </w:pPr>
+            <w:r>
+              <w:rPr>
+                <w:rFonts w:ascii="Garamond" w:hAnsi="Garamond"/>
+                <w:sz w:val="24"/>
+                <w:szCs w:val="24"/>
+              </w:rPr>
+              <w:t>0</w:t>
+            </w:r>
+          </w:p>
+        </w:tc>
+        <w:tc>
+          <w:tcPr>
+            <w:tcW w:w="0" w:type="auto"/>
+          </w:tcPr>
+          <w:p>
+            <w:pPr>
+              <w:jc w:val="center"/>
+              <w:rPr>
+                <w:rFonts w:ascii="Garamond" w:hAnsi="Garamond"/>
+                <w:sz w:val="24"/>
+                <w:szCs w:val="24"/>
+              </w:rPr>
+            </w:pPr>
+            <w:r>
+              <w:rPr>
+                <w:rFonts w:ascii="Garamond" w:hAnsi="Garamond"/>
+                <w:sz w:val="24"/>
+                <w:szCs w:val="24"/>
+              </w:rPr>
+              <w:t>3</w:t>
+            </w:r>
+          </w:p>
+        </w:tc>
+        <w:tc>
+          <w:tcPr>
+            <w:tcW w:w="0" w:type="auto"/>
+          </w:tcPr>
+          <w:p>
+            <w:pPr>
+              <w:jc w:val="center"/>
+              <w:rPr>
+                <w:rFonts w:ascii="Garamond" w:hAnsi="Garamond"/>
+                <w:sz w:val="24"/>
+                <w:szCs w:val="24"/>
+              </w:rPr>
+            </w:pPr>
+            <w:r>
+              <w:rPr>
+                <w:rFonts w:ascii="Garamond" w:hAnsi="Garamond"/>
+                <w:sz w:val="24"/>
+                <w:szCs w:val="24"/>
+              </w:rPr>
+              <w:t>0</w:t>
+            </w:r>
+          </w:p>
+        </w:tc>
+        <w:tc>
+          <w:tcPr>
+            <w:tcW w:w="0" w:type="auto"/>
+          </w:tcPr>
+          <w:p>
+            <w:pPr>
+              <w:jc w:val="center"/>
+              <w:rPr>
+                <w:rFonts w:ascii="Garamond" w:hAnsi="Garamond"/>
+                <w:sz w:val="24"/>
+                <w:szCs w:val="24"/>
+              </w:rPr>
+            </w:pPr>
+            <w:r>
+              <w:rPr>
+                <w:rFonts w:ascii="Garamond" w:hAnsi="Garamond"/>
+                <w:sz w:val="24"/>
+                <w:szCs w:val="24"/>
+              </w:rPr>
+              <w:t>0</w:t>
+            </w:r>
+          </w:p>
+        </w:tc>
+      </w:tr>
+      <w:tr>
+        <w:tc>
+          <w:tcPr>
+            <w:tcW w:w="0" w:type="auto"/>
+          </w:tcPr>
+          <w:p>
+            <w:pPr>
+              <w:jc w:val="center"/>
+              <w:rPr>
+                <w:rFonts w:ascii="Garamond" w:hAnsi="Garamond"/>
+                <w:sz w:val="24"/>
+                <w:szCs w:val="24"/>
+              </w:rPr>
+            </w:pPr>
+            <w:r>
+              <w:rPr>
+                <w:rFonts w:ascii="Garamond" w:hAnsi="Garamond"/>
+                <w:sz w:val="24"/>
+                <w:szCs w:val="24"/>
+              </w:rPr>
+              <w:t>4.</w:t>
+            </w:r>
+          </w:p>
+        </w:tc>
+        <w:tc>
+          <w:tcPr>
+            <w:tcW w:w="0" w:type="auto"/>
+          </w:tcPr>
+          <w:p>
+            <w:pPr>
+              <w:rPr>
+                <w:rFonts w:ascii="Garamond" w:hAnsi="Garamond"/>
+                <w:sz w:val="24"/>
+                <w:szCs w:val="24"/>
+              </w:rPr>
+            </w:pPr>
+            <w:r>
+              <w:rPr>
+                <w:rFonts w:ascii="Garamond" w:hAnsi="Garamond"/>
+                <w:sz w:val="24"/>
+                <w:szCs w:val="24"/>
+              </w:rPr>
+              <w:t>brianleroux</w:t>
+            </w:r>
+          </w:p>
+        </w:tc>
+        <w:tc>
+          <w:tcPr>
+            <w:tcW w:w="0" w:type="auto"/>
+          </w:tcPr>
+          <w:p>
+            <w:pPr>
+              <w:jc w:val="center"/>
+              <w:rPr>
+                <w:rFonts w:ascii="Garamond" w:hAnsi="Garamond"/>
+                <w:sz w:val="24"/>
+                <w:szCs w:val="24"/>
+              </w:rPr>
+            </w:pPr>
+            <w:r>
+              <w:rPr>
+                <w:rFonts w:ascii="Garamond" w:hAnsi="Garamond"/>
+                <w:sz w:val="24"/>
+                <w:szCs w:val="24"/>
+              </w:rPr>
+              <w:t>413</w:t>
+            </w:r>
+          </w:p>
+        </w:tc>
+        <w:tc>
+          <w:tcPr>
+            <w:tcW w:w="0" w:type="auto"/>
+          </w:tcPr>
+          <w:p>
+            <w:pPr>
+              <w:jc w:val="center"/>
+              <w:rPr>
+                <w:rFonts w:ascii="Garamond" w:hAnsi="Garamond"/>
+                <w:sz w:val="24"/>
+                <w:szCs w:val="24"/>
+              </w:rPr>
+            </w:pPr>
+            <w:r>
+              <w:rPr>
+                <w:rFonts w:ascii="Garamond" w:hAnsi="Garamond"/>
+                <w:sz w:val="24"/>
+                <w:szCs w:val="24"/>
+              </w:rPr>
+              <w:t>0</w:t>
+            </w:r>
+          </w:p>
+        </w:tc>
+        <w:tc>
+          <w:tcPr>
+            <w:tcW w:w="0" w:type="auto"/>
+          </w:tcPr>
+          <w:p>
+            <w:pPr>
+              <w:jc w:val="center"/>
+              <w:rPr>
+                <w:rFonts w:ascii="Garamond" w:hAnsi="Garamond"/>
+                <w:sz w:val="24"/>
+                <w:szCs w:val="24"/>
+              </w:rPr>
+            </w:pPr>
+            <w:r>
+              <w:rPr>
+                <w:rFonts w:ascii="Garamond" w:hAnsi="Garamond"/>
+                <w:sz w:val="24"/>
+                <w:szCs w:val="24"/>
+              </w:rPr>
+              <w:t>1</w:t>
+            </w:r>
+          </w:p>
+        </w:tc>
+        <w:tc>
+          <w:tcPr>
+            <w:tcW w:w="0" w:type="auto"/>
+          </w:tcPr>
+          <w:p>
+            <w:pPr>
+              <w:jc w:val="center"/>
+              <w:rPr>
+                <w:rFonts w:ascii="Garamond" w:hAnsi="Garamond"/>
+                <w:sz w:val="24"/>
+                <w:szCs w:val="24"/>
+              </w:rPr>
+            </w:pPr>
+            <w:r>
+              <w:rPr>
+                <w:rFonts w:ascii="Garamond" w:hAnsi="Garamond"/>
+                <w:sz w:val="24"/>
+                <w:szCs w:val="24"/>
+              </w:rPr>
+              <w:t>2</w:t>
+            </w:r>
+          </w:p>
+        </w:tc>
+        <w:tc>
+          <w:tcPr>
+            <w:tcW w:w="0" w:type="auto"/>
+          </w:tcPr>
+          <w:p>
+            <w:pPr>
+              <w:jc w:val="center"/>
+              <w:rPr>
+                <w:rFonts w:ascii="Garamond" w:hAnsi="Garamond"/>
+                <w:sz w:val="24"/>
+                <w:szCs w:val="24"/>
+              </w:rPr>
+            </w:pPr>
+            <w:r>
+              <w:rPr>
+                <w:rFonts w:ascii="Garamond" w:hAnsi="Garamond"/>
+                <w:sz w:val="24"/>
+                <w:szCs w:val="24"/>
+              </w:rPr>
+              <w:t>3</w:t>
+            </w:r>
+          </w:p>
+        </w:tc>
+        <w:tc>
+          <w:tcPr>
+            <w:tcW w:w="0" w:type="auto"/>
+          </w:tcPr>
+          <w:p>
+            <w:pPr>
+              <w:jc w:val="center"/>
+              <w:rPr>
+                <w:rFonts w:ascii="Garamond" w:hAnsi="Garamond"/>
+                <w:sz w:val="24"/>
+                <w:szCs w:val="24"/>
+              </w:rPr>
+            </w:pPr>
+            <w:r>
+              <w:rPr>
+                <w:rFonts w:ascii="Garamond" w:hAnsi="Garamond"/>
+                <w:sz w:val="24"/>
+                <w:szCs w:val="24"/>
+              </w:rPr>
+              <w:t>0</w:t>
+            </w:r>
+          </w:p>
+        </w:tc>
+      </w:tr>
+      <w:tr>
+        <w:tc>
+          <w:tcPr>
+            <w:tcW w:w="0" w:type="auto"/>
+          </w:tcPr>
+          <w:p>
+            <w:pPr>
+              <w:jc w:val="center"/>
+              <w:rPr>
+                <w:rFonts w:ascii="Garamond" w:hAnsi="Garamond"/>
+                <w:sz w:val="24"/>
+                <w:szCs w:val="24"/>
+              </w:rPr>
+            </w:pPr>
+            <w:r>
+              <w:rPr>
+                <w:rFonts w:ascii="Garamond" w:hAnsi="Garamond"/>
+                <w:sz w:val="24"/>
+                <w:szCs w:val="24"/>
+              </w:rPr>
+              <w:t>5.</w:t>
+            </w:r>
+          </w:p>
+        </w:tc>
+        <w:tc>
+          <w:tcPr>
+            <w:tcW w:w="0" w:type="auto"/>
+          </w:tcPr>
+          <w:p>
+            <w:pPr>
+              <w:rPr>
+                <w:rFonts w:ascii="Garamond" w:hAnsi="Garamond"/>
+                <w:sz w:val="24"/>
+                <w:szCs w:val="24"/>
+              </w:rPr>
+            </w:pPr>
+            <w:r>
+              <w:rPr>
+                <w:rFonts w:ascii="Garamond" w:hAnsi="Garamond"/>
+                <w:sz w:val="24"/>
+                <w:szCs w:val="24"/>
+              </w:rPr>
+              <w:t>clarkbw</w:t>
+            </w:r>
+          </w:p>
+        </w:tc>
+        <w:tc>
+          <w:tcPr>
+            <w:tcW w:w="0" w:type="auto"/>
+          </w:tcPr>
+          <w:p>
+            <w:pPr>
+              <w:jc w:val="center"/>
+              <w:rPr>
+                <w:rFonts w:ascii="Garamond" w:hAnsi="Garamond"/>
+                <w:sz w:val="24"/>
+                <w:szCs w:val="24"/>
+              </w:rPr>
+            </w:pPr>
+            <w:r>
+              <w:rPr>
+                <w:rFonts w:ascii="Garamond" w:hAnsi="Garamond"/>
+                <w:sz w:val="24"/>
+                <w:szCs w:val="24"/>
+              </w:rPr>
+              <w:t>660</w:t>
+            </w:r>
+          </w:p>
+        </w:tc>
+        <w:tc>
+          <w:tcPr>
+            <w:tcW w:w="0" w:type="auto"/>
+          </w:tcPr>
+          <w:p>
+            <w:pPr>
+              <w:jc w:val="center"/>
+              <w:rPr>
+                <w:rFonts w:ascii="Garamond" w:hAnsi="Garamond"/>
+                <w:sz w:val="24"/>
+                <w:szCs w:val="24"/>
+              </w:rPr>
+            </w:pPr>
+            <w:r>
+              <w:rPr>
+                <w:rFonts w:ascii="Garamond" w:hAnsi="Garamond"/>
+                <w:sz w:val="24"/>
+                <w:szCs w:val="24"/>
+              </w:rPr>
+              <w:t>0</w:t>
+            </w:r>
+          </w:p>
+        </w:tc>
+        <w:tc>
+          <w:tcPr>
+            <w:tcW w:w="0" w:type="auto"/>
+          </w:tcPr>
+          <w:p>
+            <w:pPr>
+              <w:jc w:val="center"/>
+              <w:rPr>
+                <w:rFonts w:ascii="Garamond" w:hAnsi="Garamond"/>
+                <w:sz w:val="24"/>
+                <w:szCs w:val="24"/>
+              </w:rPr>
+            </w:pPr>
+            <w:r>
+              <w:rPr>
+                <w:rFonts w:ascii="Garamond" w:hAnsi="Garamond"/>
+                <w:sz w:val="24"/>
+                <w:szCs w:val="24"/>
+              </w:rPr>
+              <w:t>1</w:t>
+            </w:r>
+          </w:p>
+        </w:tc>
+        <w:tc>
+          <w:tcPr>
+            <w:tcW w:w="0" w:type="auto"/>
+          </w:tcPr>
+          <w:p>
+            <w:pPr>
+              <w:jc w:val="center"/>
+              <w:rPr>
+                <w:rFonts w:ascii="Garamond" w:hAnsi="Garamond"/>
+                <w:sz w:val="24"/>
+                <w:szCs w:val="24"/>
+              </w:rPr>
+            </w:pPr>
+            <w:r>
+              <w:rPr>
+                <w:rFonts w:ascii="Garamond" w:hAnsi="Garamond"/>
+                <w:sz w:val="24"/>
+                <w:szCs w:val="24"/>
+              </w:rPr>
+              <w:t>3</w:t>
+            </w:r>
+          </w:p>
+        </w:tc>
+        <w:tc>
+          <w:tcPr>
+            <w:tcW w:w="0" w:type="auto"/>
+          </w:tcPr>
+          <w:p>
+            <w:pPr>
+              <w:jc w:val="center"/>
+              <w:rPr>
+                <w:rFonts w:ascii="Garamond" w:hAnsi="Garamond"/>
+                <w:sz w:val="24"/>
+                <w:szCs w:val="24"/>
+              </w:rPr>
+            </w:pPr>
+            <w:r>
+              <w:rPr>
+                <w:rFonts w:ascii="Garamond" w:hAnsi="Garamond"/>
+                <w:sz w:val="24"/>
+                <w:szCs w:val="24"/>
+              </w:rPr>
+              <w:t>2</w:t>
+            </w:r>
+          </w:p>
+        </w:tc>
+        <w:tc>
+          <w:tcPr>
+            <w:tcW w:w="0" w:type="auto"/>
+          </w:tcPr>
+          <w:p>
+            <w:pPr>
+              <w:jc w:val="center"/>
+              <w:rPr>
+                <w:rFonts w:ascii="Garamond" w:hAnsi="Garamond"/>
+                <w:sz w:val="24"/>
+                <w:szCs w:val="24"/>
+              </w:rPr>
+            </w:pPr>
+            <w:r>
+              <w:rPr>
+                <w:rFonts w:ascii="Garamond" w:hAnsi="Garamond"/>
+                <w:sz w:val="24"/>
+                <w:szCs w:val="24"/>
+              </w:rPr>
+              <w:t>1</w:t>
+            </w:r>
+          </w:p>
+        </w:tc>
+      </w:tr>
+      <w:tr>
+        <w:tc>
+          <w:tcPr>
+            <w:tcW w:w="0" w:type="auto"/>
+          </w:tcPr>
+          <w:p>
+            <w:pPr>
+              <w:jc w:val="center"/>
+              <w:rPr>
+                <w:rFonts w:ascii="Garamond" w:hAnsi="Garamond"/>
+                <w:sz w:val="24"/>
+                <w:szCs w:val="24"/>
+              </w:rPr>
+            </w:pPr>
+            <w:r>
+              <w:rPr>
+                <w:rFonts w:ascii="Garamond" w:hAnsi="Garamond"/>
+                <w:sz w:val="24"/>
+                <w:szCs w:val="24"/>
+              </w:rPr>
+              <w:t>6.</w:t>
+            </w:r>
+          </w:p>
+        </w:tc>
+        <w:tc>
+          <w:tcPr>
+            <w:tcW w:w="0" w:type="auto"/>
+          </w:tcPr>
+          <w:p>
+            <w:pPr>
+              <w:rPr>
+                <w:rFonts w:ascii="Garamond" w:hAnsi="Garamond"/>
+                <w:sz w:val="24"/>
+                <w:szCs w:val="24"/>
+              </w:rPr>
+            </w:pPr>
+            <w:r>
+              <w:rPr>
+                <w:rFonts w:ascii="Garamond" w:hAnsi="Garamond"/>
+                <w:sz w:val="24"/>
+                <w:szCs w:val="24"/>
+              </w:rPr>
+              <w:t>frozzare</w:t>
+            </w:r>
+          </w:p>
+        </w:tc>
+        <w:tc>
+          <w:tcPr>
+            <w:tcW w:w="0" w:type="auto"/>
+          </w:tcPr>
+          <w:p>
+            <w:pPr>
+              <w:jc w:val="center"/>
+              <w:rPr>
+                <w:rFonts w:ascii="Garamond" w:hAnsi="Garamond"/>
+                <w:sz w:val="24"/>
+                <w:szCs w:val="24"/>
+              </w:rPr>
+            </w:pPr>
+            <w:r>
+              <w:rPr>
+                <w:rFonts w:ascii="Garamond" w:hAnsi="Garamond"/>
+                <w:sz w:val="24"/>
+                <w:szCs w:val="24"/>
+              </w:rPr>
+              <w:t>5k+</w:t>
+            </w:r>
+          </w:p>
+        </w:tc>
+        <w:tc>
+          <w:tcPr>
+            <w:tcW w:w="0" w:type="auto"/>
+          </w:tcPr>
+          <w:p>
+            <w:pPr>
+              <w:jc w:val="center"/>
+              <w:rPr>
+                <w:rFonts w:ascii="Garamond" w:hAnsi="Garamond"/>
+                <w:sz w:val="24"/>
+                <w:szCs w:val="24"/>
+              </w:rPr>
+            </w:pPr>
+            <w:r>
+              <w:rPr>
+                <w:rFonts w:ascii="Garamond" w:hAnsi="Garamond"/>
+                <w:sz w:val="24"/>
+                <w:szCs w:val="24"/>
+              </w:rPr>
+              <w:t>1</w:t>
+            </w:r>
+          </w:p>
+        </w:tc>
+        <w:tc>
+          <w:tcPr>
+            <w:tcW w:w="0" w:type="auto"/>
+          </w:tcPr>
+          <w:p>
+            <w:pPr>
+              <w:jc w:val="center"/>
+              <w:rPr>
+                <w:rFonts w:ascii="Garamond" w:hAnsi="Garamond"/>
+                <w:sz w:val="24"/>
+                <w:szCs w:val="24"/>
+              </w:rPr>
+            </w:pPr>
+            <w:r>
+              <w:rPr>
+                <w:rFonts w:ascii="Garamond" w:hAnsi="Garamond"/>
+                <w:sz w:val="24"/>
+                <w:szCs w:val="24"/>
+              </w:rPr>
+              <w:t>1</w:t>
+            </w:r>
+          </w:p>
+        </w:tc>
+        <w:tc>
+          <w:tcPr>
+            <w:tcW w:w="0" w:type="auto"/>
+          </w:tcPr>
+          <w:p>
+            <w:pPr>
+              <w:jc w:val="center"/>
+              <w:rPr>
+                <w:rFonts w:ascii="Garamond" w:hAnsi="Garamond"/>
+                <w:sz w:val="24"/>
+                <w:szCs w:val="24"/>
+              </w:rPr>
+            </w:pPr>
+            <w:r>
+              <w:rPr>
+                <w:rFonts w:ascii="Garamond" w:hAnsi="Garamond"/>
+                <w:sz w:val="24"/>
+                <w:szCs w:val="24"/>
+              </w:rPr>
+              <w:t>3</w:t>
+            </w:r>
+          </w:p>
+        </w:tc>
+        <w:tc>
+          <w:tcPr>
+            <w:tcW w:w="0" w:type="auto"/>
+          </w:tcPr>
+          <w:p>
+            <w:pPr>
+              <w:jc w:val="center"/>
+              <w:rPr>
+                <w:rFonts w:ascii="Garamond" w:hAnsi="Garamond"/>
+                <w:sz w:val="24"/>
+                <w:szCs w:val="24"/>
+              </w:rPr>
+            </w:pPr>
+            <w:r>
+              <w:rPr>
+                <w:rFonts w:ascii="Garamond" w:hAnsi="Garamond"/>
+                <w:sz w:val="24"/>
+                <w:szCs w:val="24"/>
+              </w:rPr>
+              <w:t>2</w:t>
+            </w:r>
+          </w:p>
+        </w:tc>
+        <w:tc>
+          <w:tcPr>
+            <w:tcW w:w="0" w:type="auto"/>
+          </w:tcPr>
+          <w:p>
+            <w:pPr>
+              <w:jc w:val="center"/>
+              <w:rPr>
+                <w:rFonts w:ascii="Garamond" w:hAnsi="Garamond"/>
+                <w:sz w:val="24"/>
+                <w:szCs w:val="24"/>
+              </w:rPr>
+            </w:pPr>
+            <w:r>
+              <w:rPr>
+                <w:rFonts w:ascii="Garamond" w:hAnsi="Garamond"/>
+                <w:sz w:val="24"/>
+                <w:szCs w:val="24"/>
+              </w:rPr>
+              <w:t>2</w:t>
+            </w:r>
+          </w:p>
+        </w:tc>
+      </w:tr>
+      <w:tr>
+        <w:tc>
+          <w:tcPr>
+            <w:tcW w:w="0" w:type="auto"/>
+          </w:tcPr>
+          <w:p>
+            <w:pPr>
+              <w:jc w:val="center"/>
+              <w:rPr>
+                <w:rFonts w:ascii="Garamond" w:hAnsi="Garamond"/>
+                <w:sz w:val="24"/>
+                <w:szCs w:val="24"/>
+              </w:rPr>
+            </w:pPr>
+            <w:r>
+              <w:rPr>
+                <w:rFonts w:ascii="Garamond" w:hAnsi="Garamond"/>
+                <w:sz w:val="24"/>
+                <w:szCs w:val="24"/>
+              </w:rPr>
+              <w:t>7.</w:t>
+            </w:r>
+          </w:p>
+        </w:tc>
+        <w:tc>
+          <w:tcPr>
+            <w:tcW w:w="0" w:type="auto"/>
+          </w:tcPr>
+          <w:p>
+            <w:pPr>
+              <w:rPr>
+                <w:rFonts w:ascii="Garamond" w:hAnsi="Garamond"/>
+                <w:sz w:val="24"/>
+                <w:szCs w:val="24"/>
+              </w:rPr>
+            </w:pPr>
+            <w:r>
+              <w:rPr>
+                <w:rFonts w:ascii="Garamond" w:hAnsi="Garamond"/>
+                <w:sz w:val="24"/>
+                <w:szCs w:val="24"/>
+              </w:rPr>
+              <w:t>ssleptsov</w:t>
+            </w:r>
+          </w:p>
+        </w:tc>
+        <w:tc>
+          <w:tcPr>
+            <w:tcW w:w="0" w:type="auto"/>
+          </w:tcPr>
+          <w:p>
+            <w:pPr>
+              <w:jc w:val="center"/>
+              <w:rPr>
+                <w:rFonts w:ascii="Garamond" w:hAnsi="Garamond"/>
+                <w:sz w:val="24"/>
+                <w:szCs w:val="24"/>
+              </w:rPr>
+            </w:pPr>
+            <w:r>
+              <w:rPr>
+                <w:rFonts w:ascii="Garamond" w:hAnsi="Garamond"/>
+                <w:sz w:val="24"/>
+                <w:szCs w:val="24"/>
+              </w:rPr>
+              <w:t>180</w:t>
+            </w:r>
+          </w:p>
+        </w:tc>
+        <w:tc>
+          <w:tcPr>
+            <w:tcW w:w="0" w:type="auto"/>
+          </w:tcPr>
+          <w:p>
+            <w:pPr>
+              <w:jc w:val="center"/>
+              <w:rPr>
+                <w:rFonts w:ascii="Garamond" w:hAnsi="Garamond"/>
+                <w:sz w:val="24"/>
+                <w:szCs w:val="24"/>
+              </w:rPr>
+            </w:pPr>
+            <w:r>
+              <w:rPr>
+                <w:rFonts w:ascii="Garamond" w:hAnsi="Garamond"/>
+                <w:sz w:val="24"/>
+                <w:szCs w:val="24"/>
+              </w:rPr>
+              <w:t>0</w:t>
+            </w:r>
+          </w:p>
+        </w:tc>
+        <w:tc>
+          <w:tcPr>
+            <w:tcW w:w="0" w:type="auto"/>
+          </w:tcPr>
+          <w:p>
+            <w:pPr>
+              <w:jc w:val="center"/>
+              <w:rPr>
+                <w:rFonts w:ascii="Garamond" w:hAnsi="Garamond"/>
+                <w:sz w:val="24"/>
+                <w:szCs w:val="24"/>
+              </w:rPr>
+            </w:pPr>
+            <w:r>
+              <w:rPr>
+                <w:rFonts w:ascii="Garamond" w:hAnsi="Garamond"/>
+                <w:sz w:val="24"/>
+                <w:szCs w:val="24"/>
+              </w:rPr>
+              <w:t>0</w:t>
+            </w:r>
+          </w:p>
+        </w:tc>
+        <w:tc>
+          <w:tcPr>
+            <w:tcW w:w="0" w:type="auto"/>
+          </w:tcPr>
+          <w:p>
+            <w:pPr>
+              <w:jc w:val="center"/>
+              <w:rPr>
+                <w:rFonts w:ascii="Garamond" w:hAnsi="Garamond"/>
+                <w:sz w:val="24"/>
+                <w:szCs w:val="24"/>
+              </w:rPr>
+            </w:pPr>
+            <w:r>
+              <w:rPr>
+                <w:rFonts w:ascii="Garamond" w:hAnsi="Garamond"/>
+                <w:sz w:val="24"/>
+                <w:szCs w:val="24"/>
+              </w:rPr>
+              <w:t>0</w:t>
+            </w:r>
+          </w:p>
+        </w:tc>
+        <w:tc>
+          <w:tcPr>
+            <w:tcW w:w="0" w:type="auto"/>
+          </w:tcPr>
+          <w:p>
+            <w:pPr>
+              <w:jc w:val="center"/>
+              <w:rPr>
+                <w:rFonts w:ascii="Garamond" w:hAnsi="Garamond"/>
+                <w:sz w:val="24"/>
+                <w:szCs w:val="24"/>
+              </w:rPr>
+            </w:pPr>
+            <w:r>
+              <w:rPr>
+                <w:rFonts w:ascii="Garamond" w:hAnsi="Garamond"/>
+                <w:sz w:val="24"/>
+                <w:szCs w:val="24"/>
+              </w:rPr>
+              <w:t>0</w:t>
+            </w:r>
+          </w:p>
+        </w:tc>
+        <w:tc>
+          <w:tcPr>
+            <w:tcW w:w="0" w:type="auto"/>
+          </w:tcPr>
+          <w:p>
+            <w:pPr>
+              <w:jc w:val="center"/>
+              <w:rPr>
+                <w:rFonts w:ascii="Garamond" w:hAnsi="Garamond"/>
+                <w:sz w:val="24"/>
+                <w:szCs w:val="24"/>
+              </w:rPr>
+            </w:pPr>
+            <w:r>
+              <w:rPr>
+                <w:rFonts w:ascii="Garamond" w:hAnsi="Garamond"/>
+                <w:sz w:val="24"/>
+                <w:szCs w:val="24"/>
+              </w:rPr>
+              <w:t>0</w:t>
+            </w:r>
+          </w:p>
+        </w:tc>
+      </w:tr>
+      <w:tr>
+        <w:tc>
+          <w:tcPr>
+            <w:tcW w:w="0" w:type="auto"/>
+          </w:tcPr>
+          <w:p>
+            <w:pPr>
+              <w:jc w:val="center"/>
+              <w:rPr>
+                <w:rFonts w:ascii="Garamond" w:hAnsi="Garamond"/>
+                <w:sz w:val="24"/>
+                <w:szCs w:val="24"/>
+              </w:rPr>
+            </w:pPr>
+            <w:r>
+              <w:rPr>
+                <w:rFonts w:ascii="Garamond" w:hAnsi="Garamond"/>
+                <w:sz w:val="24"/>
+                <w:szCs w:val="24"/>
+              </w:rPr>
+              <w:t>8.</w:t>
+            </w:r>
+          </w:p>
+        </w:tc>
+        <w:tc>
+          <w:tcPr>
+            <w:tcW w:w="0" w:type="auto"/>
+          </w:tcPr>
+          <w:p>
+            <w:pPr>
+              <w:rPr>
+                <w:rFonts w:ascii="Garamond" w:hAnsi="Garamond"/>
+                <w:sz w:val="24"/>
+                <w:szCs w:val="24"/>
+              </w:rPr>
+            </w:pPr>
+            <w:r>
+              <w:rPr>
+                <w:rFonts w:ascii="Garamond" w:hAnsi="Garamond"/>
+                <w:sz w:val="24"/>
+                <w:szCs w:val="24"/>
+              </w:rPr>
+              <w:t>Robinwu</w:t>
+            </w:r>
+          </w:p>
+        </w:tc>
+        <w:tc>
+          <w:tcPr>
+            <w:tcW w:w="0" w:type="auto"/>
+          </w:tcPr>
+          <w:p>
+            <w:pPr>
+              <w:jc w:val="center"/>
+              <w:rPr>
+                <w:rFonts w:ascii="Garamond" w:hAnsi="Garamond"/>
+                <w:sz w:val="24"/>
+                <w:szCs w:val="24"/>
+              </w:rPr>
+            </w:pPr>
+            <w:r>
+              <w:rPr>
+                <w:rFonts w:ascii="Garamond" w:hAnsi="Garamond"/>
+                <w:sz w:val="24"/>
+                <w:szCs w:val="24"/>
+              </w:rPr>
+              <w:t>314</w:t>
+            </w:r>
+          </w:p>
+        </w:tc>
+        <w:tc>
+          <w:tcPr>
+            <w:tcW w:w="0" w:type="auto"/>
+          </w:tcPr>
+          <w:p>
+            <w:pPr>
+              <w:jc w:val="center"/>
+              <w:rPr>
+                <w:rFonts w:ascii="Garamond" w:hAnsi="Garamond"/>
+                <w:sz w:val="24"/>
+                <w:szCs w:val="24"/>
+              </w:rPr>
+            </w:pPr>
+            <w:r>
+              <w:rPr>
+                <w:rFonts w:ascii="Garamond" w:hAnsi="Garamond"/>
+                <w:sz w:val="24"/>
+                <w:szCs w:val="24"/>
+              </w:rPr>
+              <w:t>0</w:t>
+            </w:r>
+          </w:p>
+        </w:tc>
+        <w:tc>
+          <w:tcPr>
+            <w:tcW w:w="0" w:type="auto"/>
+          </w:tcPr>
+          <w:p>
+            <w:pPr>
+              <w:jc w:val="center"/>
+              <w:rPr>
+                <w:rFonts w:ascii="Garamond" w:hAnsi="Garamond"/>
+                <w:sz w:val="24"/>
+                <w:szCs w:val="24"/>
+              </w:rPr>
+            </w:pPr>
+            <w:r>
+              <w:rPr>
+                <w:rFonts w:ascii="Garamond" w:hAnsi="Garamond"/>
+                <w:sz w:val="24"/>
+                <w:szCs w:val="24"/>
+              </w:rPr>
+              <w:t>0</w:t>
+            </w:r>
+          </w:p>
+        </w:tc>
+        <w:tc>
+          <w:tcPr>
+            <w:tcW w:w="0" w:type="auto"/>
+          </w:tcPr>
+          <w:p>
+            <w:pPr>
+              <w:jc w:val="center"/>
+              <w:rPr>
+                <w:rFonts w:ascii="Garamond" w:hAnsi="Garamond"/>
+                <w:sz w:val="24"/>
+                <w:szCs w:val="24"/>
+              </w:rPr>
+            </w:pPr>
+            <w:r>
+              <w:rPr>
+                <w:rFonts w:ascii="Garamond" w:hAnsi="Garamond"/>
+                <w:sz w:val="24"/>
+                <w:szCs w:val="24"/>
+              </w:rPr>
+              <w:t>1</w:t>
+            </w:r>
+          </w:p>
+        </w:tc>
+        <w:tc>
+          <w:tcPr>
+            <w:tcW w:w="0" w:type="auto"/>
+          </w:tcPr>
+          <w:p>
+            <w:pPr>
+              <w:jc w:val="center"/>
+              <w:rPr>
+                <w:rFonts w:ascii="Garamond" w:hAnsi="Garamond"/>
+                <w:sz w:val="24"/>
+                <w:szCs w:val="24"/>
+              </w:rPr>
+            </w:pPr>
+            <w:r>
+              <w:rPr>
+                <w:rFonts w:ascii="Garamond" w:hAnsi="Garamond"/>
+                <w:sz w:val="24"/>
+                <w:szCs w:val="24"/>
+              </w:rPr>
+              <w:t>0</w:t>
+            </w:r>
+          </w:p>
+        </w:tc>
+        <w:tc>
+          <w:tcPr>
+            <w:tcW w:w="0" w:type="auto"/>
+          </w:tcPr>
+          <w:p>
+            <w:pPr>
+              <w:jc w:val="center"/>
+              <w:rPr>
+                <w:rFonts w:ascii="Garamond" w:hAnsi="Garamond"/>
+                <w:sz w:val="24"/>
+                <w:szCs w:val="24"/>
+              </w:rPr>
+            </w:pPr>
+            <w:r>
+              <w:rPr>
+                <w:rFonts w:ascii="Garamond" w:hAnsi="Garamond"/>
+                <w:sz w:val="24"/>
+                <w:szCs w:val="24"/>
+              </w:rPr>
+              <w:t>0</w:t>
+            </w:r>
+          </w:p>
+        </w:tc>
+      </w:tr>
+      <w:tr>
+        <w:tc>
+          <w:tcPr>
+            <w:tcW w:w="0" w:type="auto"/>
+          </w:tcPr>
+          <w:p>
+            <w:pPr>
+              <w:jc w:val="center"/>
+              <w:rPr>
+                <w:rFonts w:ascii="Garamond" w:hAnsi="Garamond"/>
+                <w:sz w:val="24"/>
+                <w:szCs w:val="24"/>
+              </w:rPr>
+            </w:pPr>
+            <w:r>
+              <w:rPr>
+                <w:rFonts w:ascii="Garamond" w:hAnsi="Garamond"/>
+                <w:sz w:val="24"/>
+                <w:szCs w:val="24"/>
+              </w:rPr>
+              <w:t>9.</w:t>
+            </w:r>
+          </w:p>
+        </w:tc>
+        <w:tc>
+          <w:tcPr>
+            <w:tcW w:w="0" w:type="auto"/>
+          </w:tcPr>
+          <w:p>
+            <w:pPr>
+              <w:rPr>
+                <w:rFonts w:ascii="Garamond" w:hAnsi="Garamond"/>
+                <w:sz w:val="24"/>
+                <w:szCs w:val="24"/>
+              </w:rPr>
+            </w:pPr>
+          </w:p>
+        </w:tc>
+        <w:tc>
+          <w:tcPr>
+            <w:tcW w:w="0" w:type="auto"/>
+          </w:tcPr>
+          <w:p>
+            <w:pPr>
+              <w:jc w:val="center"/>
+              <w:rPr>
+                <w:rFonts w:ascii="Garamond" w:hAnsi="Garamond"/>
+                <w:sz w:val="24"/>
+                <w:szCs w:val="24"/>
+              </w:rPr>
+            </w:pPr>
+          </w:p>
+        </w:tc>
+        <w:tc>
+          <w:tcPr>
+            <w:tcW w:w="0" w:type="auto"/>
+          </w:tcPr>
+          <w:p>
+            <w:pPr>
+              <w:jc w:val="center"/>
+              <w:rPr>
+                <w:rFonts w:ascii="Garamond" w:hAnsi="Garamond"/>
+                <w:sz w:val="24"/>
+                <w:szCs w:val="24"/>
+              </w:rPr>
+            </w:pPr>
+          </w:p>
+        </w:tc>
+        <w:tc>
+          <w:tcPr>
+            <w:tcW w:w="0" w:type="auto"/>
+          </w:tcPr>
+          <w:p>
+            <w:pPr>
+              <w:jc w:val="center"/>
+              <w:rPr>
+                <w:rFonts w:ascii="Garamond" w:hAnsi="Garamond"/>
+                <w:sz w:val="24"/>
+                <w:szCs w:val="24"/>
+              </w:rPr>
+            </w:pPr>
+          </w:p>
+        </w:tc>
+        <w:tc>
+          <w:tcPr>
+            <w:tcW w:w="0" w:type="auto"/>
+          </w:tcPr>
+          <w:p>
+            <w:pPr>
+              <w:jc w:val="center"/>
+              <w:rPr>
+                <w:rFonts w:ascii="Garamond" w:hAnsi="Garamond"/>
+                <w:sz w:val="24"/>
+                <w:szCs w:val="24"/>
+              </w:rPr>
+            </w:pPr>
+          </w:p>
+        </w:tc>
+        <w:tc>
+          <w:tcPr>
+            <w:tcW w:w="0" w:type="auto"/>
+          </w:tcPr>
+          <w:p>
+            <w:pPr>
+              <w:jc w:val="center"/>
+              <w:rPr>
+                <w:rFonts w:ascii="Garamond" w:hAnsi="Garamond"/>
+                <w:sz w:val="24"/>
+                <w:szCs w:val="24"/>
+              </w:rPr>
+            </w:pPr>
+          </w:p>
+        </w:tc>
+        <w:tc>
+          <w:tcPr>
+            <w:tcW w:w="0" w:type="auto"/>
+          </w:tcPr>
+          <w:p>
+            <w:pPr>
+              <w:jc w:val="center"/>
+              <w:rPr>
+                <w:rFonts w:ascii="Garamond" w:hAnsi="Garamond"/>
+                <w:sz w:val="24"/>
+                <w:szCs w:val="24"/>
+              </w:rPr>
+            </w:pPr>
+          </w:p>
+        </w:tc>
+      </w:tr>
+      <w:tr>
+        <w:tc>
+          <w:tcPr>
+            <w:tcW w:w="0" w:type="auto"/>
+          </w:tcPr>
+          <w:p>
+            <w:pPr>
+              <w:jc w:val="center"/>
+              <w:rPr>
+                <w:rFonts w:ascii="Garamond" w:hAnsi="Garamond"/>
+                <w:sz w:val="24"/>
+                <w:szCs w:val="24"/>
+              </w:rPr>
+            </w:pPr>
+            <w:r>
+              <w:rPr>
+                <w:rFonts w:ascii="Garamond" w:hAnsi="Garamond"/>
+                <w:sz w:val="24"/>
+                <w:szCs w:val="24"/>
+              </w:rPr>
+              <w:t>10.</w:t>
+            </w:r>
+          </w:p>
+        </w:tc>
+        <w:tc>
+          <w:tcPr>
+            <w:tcW w:w="0" w:type="auto"/>
+          </w:tcPr>
+          <w:p>
+            <w:pPr>
+              <w:rPr>
+                <w:rFonts w:ascii="Garamond" w:hAnsi="Garamond"/>
+                <w:sz w:val="24"/>
+                <w:szCs w:val="24"/>
+              </w:rPr>
+            </w:pPr>
+          </w:p>
+        </w:tc>
+        <w:tc>
+          <w:tcPr>
+            <w:tcW w:w="0" w:type="auto"/>
+          </w:tcPr>
+          <w:p>
+            <w:pPr>
+              <w:jc w:val="center"/>
+              <w:rPr>
+                <w:rFonts w:ascii="Garamond" w:hAnsi="Garamond"/>
+                <w:sz w:val="24"/>
+                <w:szCs w:val="24"/>
+              </w:rPr>
+            </w:pPr>
+          </w:p>
+        </w:tc>
+        <w:tc>
+          <w:tcPr>
+            <w:tcW w:w="0" w:type="auto"/>
+          </w:tcPr>
+          <w:p>
+            <w:pPr>
+              <w:jc w:val="center"/>
+              <w:rPr>
+                <w:rFonts w:ascii="Garamond" w:hAnsi="Garamond"/>
+                <w:sz w:val="24"/>
+                <w:szCs w:val="24"/>
+              </w:rPr>
+            </w:pPr>
+          </w:p>
+        </w:tc>
+        <w:tc>
+          <w:tcPr>
+            <w:tcW w:w="0" w:type="auto"/>
+          </w:tcPr>
+          <w:p>
+            <w:pPr>
+              <w:jc w:val="center"/>
+              <w:rPr>
+                <w:rFonts w:ascii="Garamond" w:hAnsi="Garamond"/>
+                <w:sz w:val="24"/>
+                <w:szCs w:val="24"/>
+              </w:rPr>
+            </w:pPr>
+          </w:p>
+        </w:tc>
+        <w:tc>
+          <w:tcPr>
+            <w:tcW w:w="0" w:type="auto"/>
+          </w:tcPr>
+          <w:p>
+            <w:pPr>
+              <w:jc w:val="center"/>
+              <w:rPr>
+                <w:rFonts w:ascii="Garamond" w:hAnsi="Garamond"/>
+                <w:sz w:val="24"/>
+                <w:szCs w:val="24"/>
+              </w:rPr>
+            </w:pPr>
+          </w:p>
+        </w:tc>
+        <w:tc>
+          <w:tcPr>
+            <w:tcW w:w="0" w:type="auto"/>
+          </w:tcPr>
+          <w:p>
+            <w:pPr>
+              <w:jc w:val="center"/>
+              <w:rPr>
+                <w:rFonts w:ascii="Garamond" w:hAnsi="Garamond"/>
+                <w:sz w:val="24"/>
+                <w:szCs w:val="24"/>
+              </w:rPr>
+            </w:pPr>
+          </w:p>
+        </w:tc>
+        <w:tc>
+          <w:tcPr>
+            <w:tcW w:w="0" w:type="auto"/>
+          </w:tcPr>
+          <w:p>
+            <w:pPr>
+              <w:jc w:val="center"/>
+              <w:rPr>
+                <w:rFonts w:ascii="Garamond" w:hAnsi="Garamond"/>
+                <w:sz w:val="24"/>
+                <w:szCs w:val="24"/>
+              </w:rPr>
+            </w:pPr>
+          </w:p>
+        </w:tc>
+      </w:tr>
+    </w:tbl>
     <w:p>
       <w:pPr>
         <w:rPr>
@@ -681,6 +2776,7 @@
                 <w:sz w:val="24"/>
                 <w:szCs w:val="24"/>
               </w:rPr>
+              <w:lastRenderedPageBreak/>
               <w:t>25%</w:t>
             </w:r>
           </w:p>

</xml_diff>